<commit_message>
feat: added more fields
</commit_message>
<xml_diff>
--- a/Spring Boot.docx
+++ b/Spring Boot.docx
@@ -78,6 +78,9 @@
       <w:r>
         <w:t>Aulas curso</w:t>
       </w:r>
+      <w:r>
+        <w:t xml:space="preserve"> 1: Desenvolva uma API Rest</w:t>
+      </w:r>
     </w:p>
     <w:p>
       <w:pPr>
@@ -213,6 +216,177 @@
           <w:t>Requisições PUT e DELETE</w:t>
         </w:r>
       </w:hyperlink>
+    </w:p>
+    <w:p>
+      <w:pPr>
+        <w:pStyle w:val="Ttulo2"/>
+      </w:pPr>
+    </w:p>
+    <w:p>
+      <w:pPr>
+        <w:pStyle w:val="NormalWeb"/>
+      </w:pPr>
+      <w:r>
+        <w:t xml:space="preserve">Aulas curso </w:t>
+      </w:r>
+      <w:r>
+        <w:t>2</w:t>
+      </w:r>
+      <w:r>
+        <w:t>:</w:t>
+      </w:r>
+      <w:r>
+        <w:t xml:space="preserve"> Boas práticas e proteja uma API</w:t>
+      </w:r>
+      <w:r>
+        <w:rPr>
+          <w:rStyle w:val="Forte"/>
+          <w:rFonts w:eastAsiaTheme="majorEastAsia"/>
+        </w:rPr>
+        <w:t xml:space="preserve"> </w:t>
+      </w:r>
+      <w:r>
+        <w:rPr>
+          <w:rStyle w:val="Forte"/>
+          <w:rFonts w:eastAsiaTheme="majorEastAsia"/>
+        </w:rPr>
+        <w:t>OBJETIVO:</w:t>
+      </w:r>
+    </w:p>
+    <w:p>
+      <w:pPr>
+        <w:numPr>
+          <w:ilvl w:val="0"/>
+          <w:numId w:val="4"/>
+        </w:numPr>
+        <w:spacing w:before="100" w:beforeAutospacing="1" w:after="100" w:afterAutospacing="1" w:line="240" w:lineRule="auto"/>
+      </w:pPr>
+      <w:r>
+        <w:t>Boas práticas na API</w:t>
+      </w:r>
+    </w:p>
+    <w:p>
+      <w:pPr>
+        <w:numPr>
+          <w:ilvl w:val="0"/>
+          <w:numId w:val="4"/>
+        </w:numPr>
+        <w:spacing w:before="100" w:beforeAutospacing="1" w:after="100" w:afterAutospacing="1" w:line="240" w:lineRule="auto"/>
+      </w:pPr>
+      <w:r>
+        <w:t>Tratamento de erros</w:t>
+      </w:r>
+    </w:p>
+    <w:p>
+      <w:pPr>
+        <w:numPr>
+          <w:ilvl w:val="0"/>
+          <w:numId w:val="4"/>
+        </w:numPr>
+        <w:spacing w:before="100" w:beforeAutospacing="1" w:after="100" w:afterAutospacing="1" w:line="240" w:lineRule="auto"/>
+      </w:pPr>
+      <w:r>
+        <w:t>Autenticação / Autorização</w:t>
+      </w:r>
+    </w:p>
+    <w:p>
+      <w:pPr>
+        <w:numPr>
+          <w:ilvl w:val="0"/>
+          <w:numId w:val="4"/>
+        </w:numPr>
+        <w:spacing w:before="100" w:beforeAutospacing="1" w:after="100" w:afterAutospacing="1" w:line="240" w:lineRule="auto"/>
+      </w:pPr>
+      <w:r>
+        <w:t>Tokens JWT</w:t>
+      </w:r>
+    </w:p>
+    <w:p>
+      <w:pPr>
+        <w:pStyle w:val="NormalWeb"/>
+        <w:numPr>
+          <w:ilvl w:val="0"/>
+          <w:numId w:val="5"/>
+        </w:numPr>
+      </w:pPr>
+      <w:r>
+        <w:t>Boas práticas na API</w:t>
+      </w:r>
+    </w:p>
+    <w:p>
+      <w:pPr>
+        <w:pStyle w:val="NormalWeb"/>
+        <w:ind w:left="720"/>
+      </w:pPr>
+      <w:hyperlink r:id="rId10" w:history="1">
+        <w:r>
+          <w:rPr>
+            <w:rStyle w:val="Hyperlink"/>
+            <w:rFonts w:eastAsiaTheme="majorEastAsia"/>
+          </w:rPr>
+          <w:t>Boas práticas na API</w:t>
+        </w:r>
+      </w:hyperlink>
+    </w:p>
+    <w:p>
+      <w:pPr>
+        <w:pStyle w:val="NormalWeb"/>
+        <w:numPr>
+          <w:ilvl w:val="0"/>
+          <w:numId w:val="5"/>
+        </w:numPr>
+      </w:pPr>
+      <w:r>
+        <w:t>Lidando com erros</w:t>
+      </w:r>
+    </w:p>
+    <w:p>
+      <w:pPr>
+        <w:pStyle w:val="NormalWeb"/>
+        <w:ind w:left="720"/>
+      </w:pPr>
+      <w:hyperlink r:id="rId11" w:history="1">
+        <w:r>
+          <w:rPr>
+            <w:rStyle w:val="Hyperlink"/>
+            <w:rFonts w:eastAsiaTheme="majorEastAsia"/>
+          </w:rPr>
+          <w:t>Lidando com erros</w:t>
+        </w:r>
+      </w:hyperlink>
+    </w:p>
+    <w:p>
+      <w:pPr>
+        <w:pStyle w:val="NormalWeb"/>
+        <w:numPr>
+          <w:ilvl w:val="0"/>
+          <w:numId w:val="5"/>
+        </w:numPr>
+      </w:pPr>
+      <w:r>
+        <w:lastRenderedPageBreak/>
+        <w:t>Spring Security</w:t>
+      </w:r>
+    </w:p>
+    <w:p>
+      <w:pPr>
+        <w:pStyle w:val="NormalWeb"/>
+        <w:ind w:left="720"/>
+      </w:pPr>
+      <w:hyperlink r:id="rId12" w:history="1">
+        <w:r>
+          <w:rPr>
+            <w:rStyle w:val="Hyperlink"/>
+            <w:rFonts w:eastAsiaTheme="majorEastAsia"/>
+          </w:rPr>
+          <w:t>Spring Security</w:t>
+        </w:r>
+      </w:hyperlink>
+    </w:p>
+    <w:p>
+      <w:pPr>
+        <w:pStyle w:val="Ttulo2"/>
+      </w:pPr>
     </w:p>
     <w:p/>
     <w:sectPr>
@@ -228,6 +402,95 @@
 <file path=word/numbering.xml><?xml version="1.0" encoding="utf-8"?>
 <w:numbering xmlns:wpc="http://schemas.microsoft.com/office/word/2010/wordprocessingCanvas" xmlns:cx="http://schemas.microsoft.com/office/drawing/2014/chartex" xmlns:cx1="http://schemas.microsoft.com/office/drawing/2015/9/8/chartex" xmlns:cx2="http://schemas.microsoft.com/office/drawing/2015/10/21/chartex" xmlns:cx3="http://schemas.microsoft.com/office/drawing/2016/5/9/chartex" xmlns:cx4="http://schemas.microsoft.com/office/drawing/2016/5/10/chartex" xmlns:cx5="http://schemas.microsoft.com/office/drawing/2016/5/11/chartex" xmlns:cx6="http://schemas.microsoft.com/office/drawing/2016/5/12/chartex" xmlns:cx7="http://schemas.microsoft.com/office/drawing/2016/5/13/chartex" xmlns:cx8="http://schemas.microsoft.com/office/drawing/2016/5/14/chartex" xmlns:mc="http://schemas.openxmlformats.org/markup-compatibility/2006" xmlns:aink="http://schemas.microsoft.com/office/drawing/2016/ink" xmlns:am3d="http://schemas.microsoft.com/office/drawing/2017/model3d" xmlns:o="urn:schemas-microsoft-com:office:office" xmlns:oel="http://schemas.microsoft.com/office/2019/extlst" xmlns:r="http://schemas.openxmlformats.org/officeDocument/2006/relationships" xmlns:m="http://schemas.openxmlformats.org/officeDocument/2006/math" xmlns:v="urn:schemas-microsoft-com:vml" xmlns:wp14="http://schemas.microsoft.com/office/word/2010/wordprocessingDrawing" xmlns:wp="http://schemas.openxmlformats.org/drawingml/2006/wordprocessingDrawing" xmlns:w10="urn:schemas-microsoft-com:office:word" xmlns:w="http://schemas.openxmlformats.org/wordprocessingml/2006/main" xmlns:w14="http://schemas.microsoft.com/office/word/2010/wordml" xmlns:w15="http://schemas.microsoft.com/office/word/2012/wordml" xmlns:w16cex="http://schemas.microsoft.com/office/word/2018/wordml/cex" xmlns:w16cid="http://schemas.microsoft.com/office/word/2016/wordml/cid" xmlns:w16="http://schemas.microsoft.com/office/word/2018/wordml" xmlns:w16du="http://schemas.microsoft.com/office/word/2023/wordml/word16du" xmlns:w16sdtdh="http://schemas.microsoft.com/office/word/2020/wordml/sdtdatahash" xmlns:w16se="http://schemas.microsoft.com/office/word/2015/wordml/symex" xmlns:wpg="http://schemas.microsoft.com/office/word/2010/wordprocessingGroup" xmlns:wpi="http://schemas.microsoft.com/office/word/2010/wordprocessingInk" xmlns:wne="http://schemas.microsoft.com/office/word/2006/wordml" xmlns:wps="http://schemas.microsoft.com/office/word/2010/wordprocessingShape" mc:Ignorable="w14 w15 w16se w16cid w16 w16cex w16sdtdh w16du wp14">
   <w:abstractNum w:abstractNumId="0" w15:restartNumberingAfterBreak="0">
+    <w:nsid w:val="1A875019"/>
+    <w:multiLevelType w:val="hybridMultilevel"/>
+    <w:tmpl w:val="9C643712"/>
+    <w:lvl w:ilvl="0" w:tplc="0416000F">
+      <w:start w:val="1"/>
+      <w:numFmt w:val="decimal"/>
+      <w:lvlText w:val="%1."/>
+      <w:lvlJc w:val="left"/>
+      <w:pPr>
+        <w:ind w:left="720" w:hanging="360"/>
+      </w:pPr>
+      <w:rPr>
+        <w:rFonts w:hint="default"/>
+      </w:rPr>
+    </w:lvl>
+    <w:lvl w:ilvl="1" w:tplc="04160019" w:tentative="1">
+      <w:start w:val="1"/>
+      <w:numFmt w:val="lowerLetter"/>
+      <w:lvlText w:val="%2."/>
+      <w:lvlJc w:val="left"/>
+      <w:pPr>
+        <w:ind w:left="1440" w:hanging="360"/>
+      </w:pPr>
+    </w:lvl>
+    <w:lvl w:ilvl="2" w:tplc="0416001B" w:tentative="1">
+      <w:start w:val="1"/>
+      <w:numFmt w:val="lowerRoman"/>
+      <w:lvlText w:val="%3."/>
+      <w:lvlJc w:val="right"/>
+      <w:pPr>
+        <w:ind w:left="2160" w:hanging="180"/>
+      </w:pPr>
+    </w:lvl>
+    <w:lvl w:ilvl="3" w:tplc="0416000F" w:tentative="1">
+      <w:start w:val="1"/>
+      <w:numFmt w:val="decimal"/>
+      <w:lvlText w:val="%4."/>
+      <w:lvlJc w:val="left"/>
+      <w:pPr>
+        <w:ind w:left="2880" w:hanging="360"/>
+      </w:pPr>
+    </w:lvl>
+    <w:lvl w:ilvl="4" w:tplc="04160019" w:tentative="1">
+      <w:start w:val="1"/>
+      <w:numFmt w:val="lowerLetter"/>
+      <w:lvlText w:val="%5."/>
+      <w:lvlJc w:val="left"/>
+      <w:pPr>
+        <w:ind w:left="3600" w:hanging="360"/>
+      </w:pPr>
+    </w:lvl>
+    <w:lvl w:ilvl="5" w:tplc="0416001B" w:tentative="1">
+      <w:start w:val="1"/>
+      <w:numFmt w:val="lowerRoman"/>
+      <w:lvlText w:val="%6."/>
+      <w:lvlJc w:val="right"/>
+      <w:pPr>
+        <w:ind w:left="4320" w:hanging="180"/>
+      </w:pPr>
+    </w:lvl>
+    <w:lvl w:ilvl="6" w:tplc="0416000F" w:tentative="1">
+      <w:start w:val="1"/>
+      <w:numFmt w:val="decimal"/>
+      <w:lvlText w:val="%7."/>
+      <w:lvlJc w:val="left"/>
+      <w:pPr>
+        <w:ind w:left="5040" w:hanging="360"/>
+      </w:pPr>
+    </w:lvl>
+    <w:lvl w:ilvl="7" w:tplc="04160019" w:tentative="1">
+      <w:start w:val="1"/>
+      <w:numFmt w:val="lowerLetter"/>
+      <w:lvlText w:val="%8."/>
+      <w:lvlJc w:val="left"/>
+      <w:pPr>
+        <w:ind w:left="5760" w:hanging="360"/>
+      </w:pPr>
+    </w:lvl>
+    <w:lvl w:ilvl="8" w:tplc="0416001B" w:tentative="1">
+      <w:start w:val="1"/>
+      <w:numFmt w:val="lowerRoman"/>
+      <w:lvlText w:val="%9."/>
+      <w:lvlJc w:val="right"/>
+      <w:pPr>
+        <w:ind w:left="6480" w:hanging="180"/>
+      </w:pPr>
+    </w:lvl>
+  </w:abstractNum>
+  <w:abstractNum w:abstractNumId="1" w15:restartNumberingAfterBreak="0">
     <w:nsid w:val="22247D8B"/>
     <w:multiLevelType w:val="multilevel"/>
     <w:tmpl w:val="308E0A3A"/>
@@ -340,7 +603,7 @@
       </w:pPr>
     </w:lvl>
   </w:abstractNum>
-  <w:abstractNum w:abstractNumId="1" w15:restartNumberingAfterBreak="0">
+  <w:abstractNum w:abstractNumId="2" w15:restartNumberingAfterBreak="0">
     <w:nsid w:val="33811413"/>
     <w:multiLevelType w:val="multilevel"/>
     <w:tmpl w:val="9F424F94"/>
@@ -453,7 +716,156 @@
       </w:pPr>
     </w:lvl>
   </w:abstractNum>
-  <w:abstractNum w:abstractNumId="2" w15:restartNumberingAfterBreak="0">
+  <w:abstractNum w:abstractNumId="3" w15:restartNumberingAfterBreak="0">
+    <w:nsid w:val="5C380AED"/>
+    <w:multiLevelType w:val="multilevel"/>
+    <w:tmpl w:val="A2CC03D6"/>
+    <w:lvl w:ilvl="0">
+      <w:start w:val="1"/>
+      <w:numFmt w:val="bullet"/>
+      <w:lvlText w:val=""/>
+      <w:lvlJc w:val="left"/>
+      <w:pPr>
+        <w:tabs>
+          <w:tab w:val="num" w:pos="720"/>
+        </w:tabs>
+        <w:ind w:left="720" w:hanging="360"/>
+      </w:pPr>
+      <w:rPr>
+        <w:rFonts w:ascii="Symbol" w:hAnsi="Symbol" w:hint="default"/>
+        <w:sz w:val="20"/>
+      </w:rPr>
+    </w:lvl>
+    <w:lvl w:ilvl="1" w:tentative="1">
+      <w:start w:val="1"/>
+      <w:numFmt w:val="bullet"/>
+      <w:lvlText w:val="o"/>
+      <w:lvlJc w:val="left"/>
+      <w:pPr>
+        <w:tabs>
+          <w:tab w:val="num" w:pos="1440"/>
+        </w:tabs>
+        <w:ind w:left="1440" w:hanging="360"/>
+      </w:pPr>
+      <w:rPr>
+        <w:rFonts w:ascii="Courier New" w:hAnsi="Courier New" w:hint="default"/>
+        <w:sz w:val="20"/>
+      </w:rPr>
+    </w:lvl>
+    <w:lvl w:ilvl="2" w:tentative="1">
+      <w:start w:val="1"/>
+      <w:numFmt w:val="bullet"/>
+      <w:lvlText w:val=""/>
+      <w:lvlJc w:val="left"/>
+      <w:pPr>
+        <w:tabs>
+          <w:tab w:val="num" w:pos="2160"/>
+        </w:tabs>
+        <w:ind w:left="2160" w:hanging="360"/>
+      </w:pPr>
+      <w:rPr>
+        <w:rFonts w:ascii="Wingdings" w:hAnsi="Wingdings" w:hint="default"/>
+        <w:sz w:val="20"/>
+      </w:rPr>
+    </w:lvl>
+    <w:lvl w:ilvl="3" w:tentative="1">
+      <w:start w:val="1"/>
+      <w:numFmt w:val="bullet"/>
+      <w:lvlText w:val=""/>
+      <w:lvlJc w:val="left"/>
+      <w:pPr>
+        <w:tabs>
+          <w:tab w:val="num" w:pos="2880"/>
+        </w:tabs>
+        <w:ind w:left="2880" w:hanging="360"/>
+      </w:pPr>
+      <w:rPr>
+        <w:rFonts w:ascii="Wingdings" w:hAnsi="Wingdings" w:hint="default"/>
+        <w:sz w:val="20"/>
+      </w:rPr>
+    </w:lvl>
+    <w:lvl w:ilvl="4" w:tentative="1">
+      <w:start w:val="1"/>
+      <w:numFmt w:val="bullet"/>
+      <w:lvlText w:val=""/>
+      <w:lvlJc w:val="left"/>
+      <w:pPr>
+        <w:tabs>
+          <w:tab w:val="num" w:pos="3600"/>
+        </w:tabs>
+        <w:ind w:left="3600" w:hanging="360"/>
+      </w:pPr>
+      <w:rPr>
+        <w:rFonts w:ascii="Wingdings" w:hAnsi="Wingdings" w:hint="default"/>
+        <w:sz w:val="20"/>
+      </w:rPr>
+    </w:lvl>
+    <w:lvl w:ilvl="5" w:tentative="1">
+      <w:start w:val="1"/>
+      <w:numFmt w:val="bullet"/>
+      <w:lvlText w:val=""/>
+      <w:lvlJc w:val="left"/>
+      <w:pPr>
+        <w:tabs>
+          <w:tab w:val="num" w:pos="4320"/>
+        </w:tabs>
+        <w:ind w:left="4320" w:hanging="360"/>
+      </w:pPr>
+      <w:rPr>
+        <w:rFonts w:ascii="Wingdings" w:hAnsi="Wingdings" w:hint="default"/>
+        <w:sz w:val="20"/>
+      </w:rPr>
+    </w:lvl>
+    <w:lvl w:ilvl="6" w:tentative="1">
+      <w:start w:val="1"/>
+      <w:numFmt w:val="bullet"/>
+      <w:lvlText w:val=""/>
+      <w:lvlJc w:val="left"/>
+      <w:pPr>
+        <w:tabs>
+          <w:tab w:val="num" w:pos="5040"/>
+        </w:tabs>
+        <w:ind w:left="5040" w:hanging="360"/>
+      </w:pPr>
+      <w:rPr>
+        <w:rFonts w:ascii="Wingdings" w:hAnsi="Wingdings" w:hint="default"/>
+        <w:sz w:val="20"/>
+      </w:rPr>
+    </w:lvl>
+    <w:lvl w:ilvl="7" w:tentative="1">
+      <w:start w:val="1"/>
+      <w:numFmt w:val="bullet"/>
+      <w:lvlText w:val=""/>
+      <w:lvlJc w:val="left"/>
+      <w:pPr>
+        <w:tabs>
+          <w:tab w:val="num" w:pos="5760"/>
+        </w:tabs>
+        <w:ind w:left="5760" w:hanging="360"/>
+      </w:pPr>
+      <w:rPr>
+        <w:rFonts w:ascii="Wingdings" w:hAnsi="Wingdings" w:hint="default"/>
+        <w:sz w:val="20"/>
+      </w:rPr>
+    </w:lvl>
+    <w:lvl w:ilvl="8" w:tentative="1">
+      <w:start w:val="1"/>
+      <w:numFmt w:val="bullet"/>
+      <w:lvlText w:val=""/>
+      <w:lvlJc w:val="left"/>
+      <w:pPr>
+        <w:tabs>
+          <w:tab w:val="num" w:pos="6480"/>
+        </w:tabs>
+        <w:ind w:left="6480" w:hanging="360"/>
+      </w:pPr>
+      <w:rPr>
+        <w:rFonts w:ascii="Wingdings" w:hAnsi="Wingdings" w:hint="default"/>
+        <w:sz w:val="20"/>
+      </w:rPr>
+    </w:lvl>
+  </w:abstractNum>
+  <w:abstractNum w:abstractNumId="4" w15:restartNumberingAfterBreak="0">
     <w:nsid w:val="771F2043"/>
     <w:multiLevelType w:val="multilevel"/>
     <w:tmpl w:val="A8CC265A"/>
@@ -567,12 +979,18 @@
     </w:lvl>
   </w:abstractNum>
   <w:num w:numId="1" w16cid:durableId="773867374">
+    <w:abstractNumId w:val="2"/>
+  </w:num>
+  <w:num w:numId="2" w16cid:durableId="1660231723">
+    <w:abstractNumId w:val="4"/>
+  </w:num>
+  <w:num w:numId="3" w16cid:durableId="1461411181">
     <w:abstractNumId w:val="1"/>
   </w:num>
-  <w:num w:numId="2" w16cid:durableId="1660231723">
-    <w:abstractNumId w:val="2"/>
+  <w:num w:numId="4" w16cid:durableId="812450654">
+    <w:abstractNumId w:val="3"/>
   </w:num>
-  <w:num w:numId="3" w16cid:durableId="1461411181">
+  <w:num w:numId="5" w16cid:durableId="637413713">
     <w:abstractNumId w:val="0"/>
   </w:num>
 </w:numbering>

</xml_diff>